<commit_message>
Add implementation of a C++ program to sum two integers
</commit_message>
<xml_diff>
--- a/CSC Lab/Lab Report 7/Lab Report 7.docx
+++ b/CSC Lab/Lab Report 7/Lab Report 7.docx
@@ -107,7 +107,17 @@
           <w:sz w:val="52"/>
           <w:szCs w:val="52"/>
         </w:rPr>
-        <w:t>Course code: CSC-283</w:t>
+        <w:t>Course code: CSC-28</w:t>
+      </w:r>
+      <w:r>
+        <w:rPr>
+          <w:rFonts w:ascii="Times New Roman" w:hAnsi="Times New Roman" w:cs="Times New Roman"/>
+          <w:b/>
+          <w:bCs/>
+          <w:sz w:val="52"/>
+          <w:szCs w:val="52"/>
+        </w:rPr>
+        <w:t>4</w:t>
       </w:r>
     </w:p>
     <w:p>
@@ -618,8 +628,8 @@
         </w:rPr>
         <w:drawing>
           <wp:inline distT="0" distB="0" distL="0" distR="0">
-            <wp:extent cx="6858000" cy="3454400"/>
-            <wp:effectExtent l="0" t="0" r="0" b="0"/>
+            <wp:extent cx="6858000" cy="5114925"/>
+            <wp:effectExtent l="0" t="0" r="0" b="3175"/>
             <wp:docPr id="2051769010" name="Picture 2"/>
             <wp:cNvGraphicFramePr>
               <a:graphicFrameLocks xmlns:a="http://schemas.openxmlformats.org/drawingml/2006/main" noChangeAspect="1"/>
@@ -646,7 +656,7 @@
                   <pic:spPr>
                     <a:xfrm>
                       <a:off x="0" y="0"/>
-                      <a:ext cx="6858000" cy="3454400"/>
+                      <a:ext cx="6858000" cy="5114925"/>
                     </a:xfrm>
                     <a:prstGeom prst="rect">
                       <a:avLst/>
@@ -724,62 +734,6 @@
     </w:p>
     <w:p>
       <w:pPr>
-        <w:tabs>
-          <w:tab w:val="left" w:pos="975"/>
-        </w:tabs>
-      </w:pPr>
-    </w:p>
-    <w:p>
-      <w:pPr>
-        <w:tabs>
-          <w:tab w:val="left" w:pos="975"/>
-        </w:tabs>
-      </w:pPr>
-    </w:p>
-    <w:p>
-      <w:pPr>
-        <w:tabs>
-          <w:tab w:val="left" w:pos="975"/>
-        </w:tabs>
-      </w:pPr>
-    </w:p>
-    <w:p>
-      <w:pPr>
-        <w:tabs>
-          <w:tab w:val="left" w:pos="975"/>
-        </w:tabs>
-      </w:pPr>
-    </w:p>
-    <w:p>
-      <w:pPr>
-        <w:tabs>
-          <w:tab w:val="left" w:pos="975"/>
-        </w:tabs>
-      </w:pPr>
-    </w:p>
-    <w:p>
-      <w:pPr>
-        <w:tabs>
-          <w:tab w:val="left" w:pos="975"/>
-        </w:tabs>
-      </w:pPr>
-    </w:p>
-    <w:p>
-      <w:pPr>
-        <w:tabs>
-          <w:tab w:val="left" w:pos="975"/>
-        </w:tabs>
-      </w:pPr>
-    </w:p>
-    <w:p>
-      <w:pPr>
-        <w:tabs>
-          <w:tab w:val="left" w:pos="975"/>
-        </w:tabs>
-      </w:pPr>
-    </w:p>
-    <w:p>
-      <w:pPr>
         <w:pStyle w:val="ListParagraph"/>
         <w:numPr>
           <w:ilvl w:val="0"/>
@@ -855,8 +809,8 @@
         </w:rPr>
         <w:drawing>
           <wp:inline distT="0" distB="0" distL="0" distR="0">
-            <wp:extent cx="6858000" cy="3542030"/>
-            <wp:effectExtent l="0" t="0" r="0" b="1270"/>
+            <wp:extent cx="6858000" cy="5962650"/>
+            <wp:effectExtent l="0" t="0" r="0" b="6350"/>
             <wp:docPr id="386954387" name="Picture 3"/>
             <wp:cNvGraphicFramePr>
               <a:graphicFrameLocks xmlns:a="http://schemas.openxmlformats.org/drawingml/2006/main" noChangeAspect="1"/>
@@ -883,7 +837,7 @@
                   <pic:spPr>
                     <a:xfrm>
                       <a:off x="0" y="0"/>
-                      <a:ext cx="6858000" cy="3542030"/>
+                      <a:ext cx="6858000" cy="5962650"/>
                     </a:xfrm>
                     <a:prstGeom prst="rect">
                       <a:avLst/>
@@ -914,20 +868,6 @@
     <w:p/>
     <w:p/>
     <w:p/>
-    <w:p/>
-    <w:p/>
-    <w:p/>
-    <w:p/>
-    <w:p/>
-    <w:p/>
-    <w:p/>
-    <w:p/>
-    <w:p/>
-    <w:p/>
-    <w:p/>
-    <w:p/>
-    <w:p/>
-    <w:p/>
     <w:p>
       <w:pPr>
         <w:pStyle w:val="ListParagraph"/>
@@ -951,6 +891,7 @@
           <w:sz w:val="36"/>
           <w:szCs w:val="36"/>
         </w:rPr>
+        <w:lastRenderedPageBreak/>
         <w:t>Operator Overloading Unary Minus</w:t>
       </w:r>
       <w:r>
@@ -972,8 +913,8 @@
         </w:rPr>
         <w:drawing>
           <wp:inline distT="0" distB="0" distL="0" distR="0">
-            <wp:extent cx="6858000" cy="3429000"/>
-            <wp:effectExtent l="0" t="0" r="0" b="0"/>
+            <wp:extent cx="6858000" cy="5962650"/>
+            <wp:effectExtent l="0" t="0" r="0" b="6350"/>
             <wp:docPr id="101136377" name="Picture 4"/>
             <wp:cNvGraphicFramePr>
               <a:graphicFrameLocks xmlns:a="http://schemas.openxmlformats.org/drawingml/2006/main" noChangeAspect="1"/>
@@ -1000,7 +941,7 @@
                   <pic:spPr>
                     <a:xfrm>
                       <a:off x="0" y="0"/>
-                      <a:ext cx="6858000" cy="3429000"/>
+                      <a:ext cx="6858000" cy="5962650"/>
                     </a:xfrm>
                     <a:prstGeom prst="rect">
                       <a:avLst/>
@@ -1027,19 +968,6 @@
     <w:p/>
     <w:p/>
     <w:p/>
-    <w:p/>
-    <w:p/>
-    <w:p/>
-    <w:p/>
-    <w:p/>
-    <w:p/>
-    <w:p/>
-    <w:p/>
-    <w:p/>
-    <w:p/>
-    <w:p/>
-    <w:p/>
-    <w:p/>
     <w:p>
       <w:pPr>
         <w:pStyle w:val="ListParagraph"/>
@@ -1096,8 +1024,8 @@
         </w:rPr>
         <w:drawing>
           <wp:inline distT="0" distB="0" distL="0" distR="0">
-            <wp:extent cx="6858000" cy="3703320"/>
-            <wp:effectExtent l="0" t="0" r="0" b="5080"/>
+            <wp:extent cx="6858000" cy="6296025"/>
+            <wp:effectExtent l="0" t="0" r="0" b="3175"/>
             <wp:docPr id="1521915173" name="Picture 5" descr="A screenshot of a computer&#10;&#10;Description automatically generated"/>
             <wp:cNvGraphicFramePr>
               <a:graphicFrameLocks xmlns:a="http://schemas.openxmlformats.org/drawingml/2006/main" noChangeAspect="1"/>
@@ -1124,7 +1052,7 @@
                   <pic:spPr>
                     <a:xfrm>
                       <a:off x="0" y="0"/>
-                      <a:ext cx="6858000" cy="3703320"/>
+                      <a:ext cx="6858000" cy="6296025"/>
                     </a:xfrm>
                     <a:prstGeom prst="rect">
                       <a:avLst/>
@@ -1150,20 +1078,6 @@
     <w:p/>
     <w:p/>
     <w:p/>
-    <w:p/>
-    <w:p/>
-    <w:p/>
-    <w:p/>
-    <w:p/>
-    <w:p/>
-    <w:p/>
-    <w:p/>
-    <w:p/>
-    <w:p/>
-    <w:p/>
-    <w:p/>
-    <w:p/>
-    <w:p/>
     <w:p>
       <w:pPr>
         <w:pStyle w:val="ListParagraph"/>
@@ -1209,8 +1123,8 @@
         </w:rPr>
         <w:drawing>
           <wp:inline distT="0" distB="0" distL="0" distR="0">
-            <wp:extent cx="6858000" cy="3843655"/>
-            <wp:effectExtent l="0" t="0" r="0" b="4445"/>
+            <wp:extent cx="6858000" cy="6743700"/>
+            <wp:effectExtent l="0" t="0" r="0" b="0"/>
             <wp:docPr id="2071616589" name="Picture 6" descr="A screenshot of a computer&#10;&#10;Description automatically generated"/>
             <wp:cNvGraphicFramePr>
               <a:graphicFrameLocks xmlns:a="http://schemas.openxmlformats.org/drawingml/2006/main" noChangeAspect="1"/>
@@ -1237,7 +1151,7 @@
                   <pic:spPr>
                     <a:xfrm>
                       <a:off x="0" y="0"/>
-                      <a:ext cx="6858000" cy="3843655"/>
+                      <a:ext cx="6858000" cy="6743700"/>
                     </a:xfrm>
                     <a:prstGeom prst="rect">
                       <a:avLst/>
@@ -1259,21 +1173,6 @@
     <w:p/>
     <w:p/>
     <w:p/>
-    <w:p/>
-    <w:p/>
-    <w:p/>
-    <w:p/>
-    <w:p/>
-    <w:p/>
-    <w:p/>
-    <w:p/>
-    <w:p/>
-    <w:p/>
-    <w:p/>
-    <w:p/>
-    <w:p/>
-    <w:p/>
-    <w:p/>
     <w:p>
       <w:pPr>
         <w:pStyle w:val="ListParagraph"/>
@@ -1318,7 +1217,7 @@
         </w:rPr>
         <w:drawing>
           <wp:inline distT="0" distB="0" distL="0" distR="0">
-            <wp:extent cx="6858000" cy="3547745"/>
+            <wp:extent cx="6858000" cy="5400675"/>
             <wp:effectExtent l="0" t="0" r="0" b="0"/>
             <wp:docPr id="1542780254" name="Picture 7" descr="A screenshot of a computer&#10;&#10;Description automatically generated"/>
             <wp:cNvGraphicFramePr>
@@ -1346,7 +1245,7 @@
                   <pic:spPr>
                     <a:xfrm>
                       <a:off x="0" y="0"/>
-                      <a:ext cx="6858000" cy="3547745"/>
+                      <a:ext cx="6858000" cy="5400675"/>
                     </a:xfrm>
                     <a:prstGeom prst="rect">
                       <a:avLst/>
@@ -1376,15 +1275,6 @@
     <w:p/>
     <w:p/>
     <w:p/>
-    <w:p/>
-    <w:p/>
-    <w:p/>
-    <w:p/>
-    <w:p/>
-    <w:p/>
-    <w:p/>
-    <w:p/>
-    <w:p/>
     <w:p>
       <w:pPr>
         <w:pStyle w:val="ListParagraph"/>
@@ -1408,7 +1298,6 @@
           <w:sz w:val="36"/>
           <w:szCs w:val="36"/>
         </w:rPr>
-        <w:lastRenderedPageBreak/>
         <w:t>Overloading Operators addition using Friend</w:t>
       </w:r>
       <w:r>
@@ -1431,8 +1320,8 @@
         </w:rPr>
         <w:drawing>
           <wp:inline distT="0" distB="0" distL="0" distR="0">
-            <wp:extent cx="6858000" cy="3975100"/>
-            <wp:effectExtent l="0" t="0" r="0" b="0"/>
+            <wp:extent cx="6858000" cy="6143625"/>
+            <wp:effectExtent l="0" t="0" r="0" b="3175"/>
             <wp:docPr id="1770669618" name="Picture 8"/>
             <wp:cNvGraphicFramePr>
               <a:graphicFrameLocks xmlns:a="http://schemas.openxmlformats.org/drawingml/2006/main" noChangeAspect="1"/>
@@ -1459,7 +1348,7 @@
                   <pic:spPr>
                     <a:xfrm>
                       <a:off x="0" y="0"/>
-                      <a:ext cx="6858000" cy="3975100"/>
+                      <a:ext cx="6858000" cy="6143625"/>
                     </a:xfrm>
                     <a:prstGeom prst="rect">
                       <a:avLst/>
@@ -1483,19 +1372,6 @@
     <w:p/>
     <w:p/>
     <w:p/>
-    <w:p/>
-    <w:p/>
-    <w:p/>
-    <w:p/>
-    <w:p/>
-    <w:p/>
-    <w:p/>
-    <w:p/>
-    <w:p/>
-    <w:p/>
-    <w:p/>
-    <w:p/>
-    <w:p/>
     <w:p>
       <w:pPr>
         <w:pStyle w:val="ListParagraph"/>
@@ -1520,7 +1396,7 @@
           <w:szCs w:val="36"/>
         </w:rPr>
         <w:lastRenderedPageBreak/>
-        <w:t>08 - Overloading Operator Using Friend (</w:t>
+        <w:t>Overloading Operator Using Friend (</w:t>
       </w:r>
       <w:proofErr w:type="spellStart"/>
       <w:proofErr w:type="gramStart"/>
@@ -1580,8 +1456,8 @@
         </w:rPr>
         <w:drawing>
           <wp:inline distT="0" distB="0" distL="0" distR="0">
-            <wp:extent cx="6858000" cy="3660775"/>
-            <wp:effectExtent l="0" t="0" r="0" b="0"/>
+            <wp:extent cx="6858000" cy="6229350"/>
+            <wp:effectExtent l="0" t="0" r="0" b="6350"/>
             <wp:docPr id="656052374" name="Picture 9" descr="A screenshot of a computer&#10;&#10;Description automatically generated"/>
             <wp:cNvGraphicFramePr>
               <a:graphicFrameLocks xmlns:a="http://schemas.openxmlformats.org/drawingml/2006/main" noChangeAspect="1"/>
@@ -1608,7 +1484,7 @@
                   <pic:spPr>
                     <a:xfrm>
                       <a:off x="0" y="0"/>
-                      <a:ext cx="6858000" cy="3660775"/>
+                      <a:ext cx="6858000" cy="6229350"/>
                     </a:xfrm>
                     <a:prstGeom prst="rect">
                       <a:avLst/>
@@ -1621,16 +1497,6 @@
         </w:drawing>
       </w:r>
     </w:p>
-    <w:p/>
-    <w:p/>
-    <w:p/>
-    <w:p/>
-    <w:p/>
-    <w:p/>
-    <w:p/>
-    <w:p/>
-    <w:p/>
-    <w:p/>
     <w:p/>
     <w:p/>
     <w:p/>

</xml_diff>